<commit_message>
Update lib and script data exploration
</commit_message>
<xml_diff>
--- a/Bank-Campaign/Analyse.docx
+++ b/Bank-Campaign/Analyse.docx
@@ -296,13 +296,256 @@
           <w:rFonts w:ascii="Century Schoolbook" w:hAnsi="Century Schoolbook"/>
         </w:rPr>
       </w:pPr>
+      <w:r>
+        <w:rPr>
+          <w:rFonts w:ascii="Century Schoolbook" w:hAnsi="Century Schoolbook"/>
+        </w:rPr>
+        <w:t>contact (cell or phone)</w:t>
+      </w:r>
+    </w:p>
+    <w:p>
+      <w:pPr>
+        <w:pStyle w:val="Paragraphedeliste"/>
+        <w:numPr>
+          <w:ilvl w:val="1"/>
+          <w:numId w:val="2"/>
+        </w:numPr>
+        <w:rPr>
+          <w:rFonts w:ascii="Century Schoolbook" w:hAnsi="Century Schoolbook"/>
+        </w:rPr>
+      </w:pPr>
+      <w:r>
+        <w:rPr>
+          <w:rFonts w:ascii="Century Schoolbook" w:hAnsi="Century Schoolbook"/>
+        </w:rPr>
+        <w:t>day of week contacted (regular Monday to Friday)</w:t>
+      </w:r>
+      <w:r>
+        <w:rPr>
+          <w:rFonts w:ascii="Century Schoolbook" w:hAnsi="Century Schoolbook"/>
+        </w:rPr>
+        <w:t xml:space="preserve"> </w:t>
+      </w:r>
+    </w:p>
+    <w:p>
+      <w:pPr>
+        <w:pStyle w:val="Paragraphedeliste"/>
+        <w:numPr>
+          <w:ilvl w:val="1"/>
+          <w:numId w:val="2"/>
+        </w:numPr>
+        <w:rPr>
+          <w:rFonts w:ascii="Century Schoolbook" w:hAnsi="Century Schoolbook"/>
+        </w:rPr>
+      </w:pPr>
+      <w:r>
+        <w:rPr>
+          <w:rFonts w:ascii="Century Schoolbook" w:hAnsi="Century Schoolbook"/>
+        </w:rPr>
+        <w:t>all kind of education followed (represents the percentage of the population for each category)</w:t>
+      </w:r>
+    </w:p>
+    <w:p>
+      <w:pPr>
+        <w:pStyle w:val="Paragraphedeliste"/>
+        <w:numPr>
+          <w:ilvl w:val="1"/>
+          <w:numId w:val="2"/>
+        </w:numPr>
+        <w:rPr>
+          <w:rFonts w:ascii="Century Schoolbook" w:hAnsi="Century Schoolbook"/>
+        </w:rPr>
+      </w:pPr>
+      <w:r>
+        <w:rPr>
+          <w:rFonts w:ascii="Century Schoolbook" w:hAnsi="Century Schoolbook"/>
+        </w:rPr>
+        <w:t>housing doesn’t seems to matter as it’s almost a 50/50</w:t>
+      </w:r>
+      <w:r>
+        <w:rPr>
+          <w:rFonts w:ascii="Century Schoolbook" w:hAnsi="Century Schoolbook"/>
+        </w:rPr>
+        <w:t xml:space="preserve"> X</w:t>
+      </w:r>
+    </w:p>
+    <w:p>
+      <w:pPr>
+        <w:pStyle w:val="Paragraphedeliste"/>
+        <w:numPr>
+          <w:ilvl w:val="1"/>
+          <w:numId w:val="2"/>
+        </w:numPr>
+        <w:rPr>
+          <w:rFonts w:ascii="Century Schoolbook" w:hAnsi="Century Schoolbook"/>
+        </w:rPr>
+      </w:pPr>
+      <w:r>
+        <w:rPr>
+          <w:rFonts w:ascii="Century Schoolbook" w:hAnsi="Century Schoolbook"/>
+        </w:rPr>
+        <w:t>large amount of people doesn’t have a loan</w:t>
+      </w:r>
+      <w:r>
+        <w:rPr>
+          <w:rFonts w:ascii="Century Schoolbook" w:hAnsi="Century Schoolbook"/>
+        </w:rPr>
+        <w:t xml:space="preserve"> X</w:t>
+      </w:r>
+    </w:p>
+    <w:p>
+      <w:pPr>
+        <w:pStyle w:val="Paragraphedeliste"/>
+        <w:numPr>
+          <w:ilvl w:val="1"/>
+          <w:numId w:val="2"/>
+        </w:numPr>
+        <w:rPr>
+          <w:rFonts w:ascii="Century Schoolbook" w:hAnsi="Century Schoolbook"/>
+        </w:rPr>
+      </w:pPr>
+      <w:r>
+        <w:rPr>
+          <w:rFonts w:ascii="Century Schoolbook" w:hAnsi="Century Schoolbook"/>
+        </w:rPr>
+        <w:t>married/single/divorced</w:t>
+      </w:r>
+    </w:p>
+    <w:p>
+      <w:pPr>
+        <w:pStyle w:val="Paragraphedeliste"/>
+        <w:numPr>
+          <w:ilvl w:val="1"/>
+          <w:numId w:val="2"/>
+        </w:numPr>
+        <w:rPr>
+          <w:rFonts w:ascii="Century Schoolbook" w:hAnsi="Century Schoolbook"/>
+        </w:rPr>
+      </w:pPr>
+      <w:r>
+        <w:rPr>
+          <w:rFonts w:ascii="Century Schoolbook" w:hAnsi="Century Schoolbook"/>
+        </w:rPr>
+        <w:t>month (sept to december/january very busy, than ok : MAY, JULY, AUG.)</w:t>
+      </w:r>
+    </w:p>
+    <w:p>
+      <w:pPr>
+        <w:pStyle w:val="Paragraphedeliste"/>
+        <w:numPr>
+          <w:ilvl w:val="1"/>
+          <w:numId w:val="2"/>
+        </w:numPr>
+        <w:rPr>
+          <w:rFonts w:ascii="Century Schoolbook" w:hAnsi="Century Schoolbook"/>
+        </w:rPr>
+      </w:pPr>
+      <w:r>
+        <w:rPr>
+          <w:rFonts w:ascii="Century Schoolbook" w:hAnsi="Century Schoolbook"/>
+        </w:rPr>
+        <w:t>poutcome</w:t>
+      </w:r>
+      <w:r>
+        <w:rPr>
+          <w:rFonts w:ascii="Century Schoolbook" w:hAnsi="Century Schoolbook"/>
+        </w:rPr>
+        <w:t xml:space="preserve"> X</w:t>
+      </w:r>
+    </w:p>
+    <w:p>
+      <w:pPr>
+        <w:pStyle w:val="Paragraphedeliste"/>
+        <w:numPr>
+          <w:ilvl w:val="1"/>
+          <w:numId w:val="2"/>
+        </w:numPr>
+        <w:rPr>
+          <w:rFonts w:ascii="Century Schoolbook" w:hAnsi="Century Schoolbook"/>
+        </w:rPr>
+      </w:pPr>
+      <w:r>
+        <w:rPr>
+          <w:rFonts w:ascii="Century Schoolbook" w:hAnsi="Century Schoolbook"/>
+        </w:rPr>
+        <w:t>every kind of job is represented</w:t>
+      </w:r>
+      <w:r>
+        <w:rPr>
+          <w:rFonts w:ascii="Century Schoolbook" w:hAnsi="Century Schoolbook"/>
+        </w:rPr>
+        <w:t xml:space="preserve"> ~</w:t>
+      </w:r>
       <w:bookmarkStart w:id="0" w:name="_GoBack"/>
       <w:bookmarkEnd w:id="0"/>
-      <w:r>
-        <w:rPr>
-          <w:rFonts w:ascii="Century Schoolbook" w:hAnsi="Century Schoolbook"/>
-        </w:rPr>
-        <w:t>contact (cell or phone)</w:t>
+    </w:p>
+    <w:p>
+      <w:pPr>
+        <w:pStyle w:val="Paragraphedeliste"/>
+        <w:ind w:left="1440"/>
+        <w:rPr>
+          <w:rFonts w:ascii="Century Schoolbook" w:hAnsi="Century Schoolbook"/>
+        </w:rPr>
+      </w:pPr>
+    </w:p>
+    <w:p>
+      <w:pPr>
+        <w:pStyle w:val="Paragraphedeliste"/>
+        <w:numPr>
+          <w:ilvl w:val="0"/>
+          <w:numId w:val="2"/>
+        </w:numPr>
+        <w:rPr>
+          <w:rFonts w:ascii="Century Schoolbook" w:hAnsi="Century Schoolbook"/>
+        </w:rPr>
+      </w:pPr>
+      <w:r>
+        <w:rPr>
+          <w:rFonts w:ascii="Century Schoolbook" w:hAnsi="Century Schoolbook"/>
+        </w:rPr>
+        <w:t>Variables</w:t>
+      </w:r>
+      <w:r>
+        <w:rPr>
+          <w:rFonts w:ascii="Century Schoolbook" w:hAnsi="Century Schoolbook"/>
+        </w:rPr>
+        <w:t xml:space="preserve"> parfois</w:t>
+      </w:r>
+      <w:r>
+        <w:rPr>
+          <w:rFonts w:ascii="Century Schoolbook" w:hAnsi="Century Schoolbook"/>
+        </w:rPr>
+        <w:t xml:space="preserve"> standardisées</w:t>
+      </w:r>
+      <w:r>
+        <w:rPr>
+          <w:rFonts w:ascii="Century Schoolbook" w:hAnsi="Century Schoolbook"/>
+        </w:rPr>
+        <w:t xml:space="preserve"> généralement</w:t>
+      </w:r>
+      <w:r>
+        <w:rPr>
+          <w:rFonts w:ascii="Century Schoolbook" w:hAnsi="Century Schoolbook"/>
+        </w:rPr>
+        <w:t xml:space="preserve"> asymétriques</w:t>
+      </w:r>
+    </w:p>
+    <w:p>
+      <w:pPr>
+        <w:pStyle w:val="Paragraphedeliste"/>
+        <w:numPr>
+          <w:ilvl w:val="0"/>
+          <w:numId w:val="2"/>
+        </w:numPr>
+        <w:rPr>
+          <w:rFonts w:ascii="Century Schoolbook" w:hAnsi="Century Schoolbook"/>
+        </w:rPr>
+      </w:pPr>
+      <w:r>
+        <w:rPr>
+          <w:rFonts w:ascii="Century Schoolbook" w:hAnsi="Century Schoolbook"/>
+        </w:rPr>
+        <w:t>Variables quantitatives :</w:t>
       </w:r>
     </w:p>
     <w:p>
@@ -320,7 +563,7 @@
         <w:rPr>
           <w:rFonts w:ascii="Century Schoolbook" w:hAnsi="Century Schoolbook"/>
         </w:rPr>
-        <w:t>day of week contacted (regular Monday to Friday)</w:t>
+        <w:t>emp.var.rate</w:t>
       </w:r>
     </w:p>
     <w:p>
@@ -338,7 +581,7 @@
         <w:rPr>
           <w:rFonts w:ascii="Century Schoolbook" w:hAnsi="Century Schoolbook"/>
         </w:rPr>
-        <w:t>all kind of education followed (represents the percentage of the population for each category)</w:t>
+        <w:t>cons.price.idx</w:t>
       </w:r>
     </w:p>
     <w:p>
@@ -356,7 +599,7 @@
         <w:rPr>
           <w:rFonts w:ascii="Century Schoolbook" w:hAnsi="Century Schoolbook"/>
         </w:rPr>
-        <w:t>housing doesn’t seems to matter as it’s almost a 50/50</w:t>
+        <w:t>cons.conf.idx</w:t>
       </w:r>
     </w:p>
     <w:p>
@@ -374,7 +617,8 @@
         <w:rPr>
           <w:rFonts w:ascii="Century Schoolbook" w:hAnsi="Century Schoolbook"/>
         </w:rPr>
-        <w:t>large amount of people doesn’t have a loan</w:t>
+        <w:lastRenderedPageBreak/>
+        <w:t>euribor3m</w:t>
       </w:r>
     </w:p>
     <w:p>
@@ -392,61 +636,7 @@
         <w:rPr>
           <w:rFonts w:ascii="Century Schoolbook" w:hAnsi="Century Schoolbook"/>
         </w:rPr>
-        <w:t>married/single/divorced</w:t>
-      </w:r>
-    </w:p>
-    <w:p>
-      <w:pPr>
-        <w:pStyle w:val="Paragraphedeliste"/>
-        <w:numPr>
-          <w:ilvl w:val="1"/>
-          <w:numId w:val="2"/>
-        </w:numPr>
-        <w:rPr>
-          <w:rFonts w:ascii="Century Schoolbook" w:hAnsi="Century Schoolbook"/>
-        </w:rPr>
-      </w:pPr>
-      <w:r>
-        <w:rPr>
-          <w:rFonts w:ascii="Century Schoolbook" w:hAnsi="Century Schoolbook"/>
-        </w:rPr>
-        <w:t>month (sept to december/january very busy, than ok : MAY, JULY, AUG.)</w:t>
-      </w:r>
-    </w:p>
-    <w:p>
-      <w:pPr>
-        <w:pStyle w:val="Paragraphedeliste"/>
-        <w:numPr>
-          <w:ilvl w:val="1"/>
-          <w:numId w:val="2"/>
-        </w:numPr>
-        <w:rPr>
-          <w:rFonts w:ascii="Century Schoolbook" w:hAnsi="Century Schoolbook"/>
-        </w:rPr>
-      </w:pPr>
-      <w:r>
-        <w:rPr>
-          <w:rFonts w:ascii="Century Schoolbook" w:hAnsi="Century Schoolbook"/>
-        </w:rPr>
-        <w:t>poutcome</w:t>
-      </w:r>
-    </w:p>
-    <w:p>
-      <w:pPr>
-        <w:pStyle w:val="Paragraphedeliste"/>
-        <w:numPr>
-          <w:ilvl w:val="1"/>
-          <w:numId w:val="2"/>
-        </w:numPr>
-        <w:rPr>
-          <w:rFonts w:ascii="Century Schoolbook" w:hAnsi="Century Schoolbook"/>
-        </w:rPr>
-      </w:pPr>
-      <w:r>
-        <w:rPr>
-          <w:rFonts w:ascii="Century Schoolbook" w:hAnsi="Century Schoolbook"/>
-        </w:rPr>
-        <w:t>every kind of job is represented</w:t>
+        <w:t>nr.employed</w:t>
       </w:r>
     </w:p>
     <w:p>
@@ -460,166 +650,6 @@
     </w:p>
     <w:p>
       <w:pPr>
-        <w:pStyle w:val="Paragraphedeliste"/>
-        <w:numPr>
-          <w:ilvl w:val="0"/>
-          <w:numId w:val="2"/>
-        </w:numPr>
-        <w:rPr>
-          <w:rFonts w:ascii="Century Schoolbook" w:hAnsi="Century Schoolbook"/>
-        </w:rPr>
-      </w:pPr>
-      <w:r>
-        <w:rPr>
-          <w:rFonts w:ascii="Century Schoolbook" w:hAnsi="Century Schoolbook"/>
-        </w:rPr>
-        <w:t>Variables</w:t>
-      </w:r>
-      <w:r>
-        <w:rPr>
-          <w:rFonts w:ascii="Century Schoolbook" w:hAnsi="Century Schoolbook"/>
-        </w:rPr>
-        <w:t xml:space="preserve"> parfois</w:t>
-      </w:r>
-      <w:r>
-        <w:rPr>
-          <w:rFonts w:ascii="Century Schoolbook" w:hAnsi="Century Schoolbook"/>
-        </w:rPr>
-        <w:t xml:space="preserve"> standardisées</w:t>
-      </w:r>
-      <w:r>
-        <w:rPr>
-          <w:rFonts w:ascii="Century Schoolbook" w:hAnsi="Century Schoolbook"/>
-        </w:rPr>
-        <w:t xml:space="preserve"> généralement</w:t>
-      </w:r>
-      <w:r>
-        <w:rPr>
-          <w:rFonts w:ascii="Century Schoolbook" w:hAnsi="Century Schoolbook"/>
-        </w:rPr>
-        <w:t xml:space="preserve"> asymétriques</w:t>
-      </w:r>
-    </w:p>
-    <w:p>
-      <w:pPr>
-        <w:pStyle w:val="Paragraphedeliste"/>
-        <w:numPr>
-          <w:ilvl w:val="0"/>
-          <w:numId w:val="2"/>
-        </w:numPr>
-        <w:rPr>
-          <w:rFonts w:ascii="Century Schoolbook" w:hAnsi="Century Schoolbook"/>
-        </w:rPr>
-      </w:pPr>
-      <w:r>
-        <w:rPr>
-          <w:rFonts w:ascii="Century Schoolbook" w:hAnsi="Century Schoolbook"/>
-        </w:rPr>
-        <w:t>Variables quantitatives :</w:t>
-      </w:r>
-    </w:p>
-    <w:p>
-      <w:pPr>
-        <w:pStyle w:val="Paragraphedeliste"/>
-        <w:numPr>
-          <w:ilvl w:val="1"/>
-          <w:numId w:val="2"/>
-        </w:numPr>
-        <w:rPr>
-          <w:rFonts w:ascii="Century Schoolbook" w:hAnsi="Century Schoolbook"/>
-        </w:rPr>
-      </w:pPr>
-      <w:r>
-        <w:rPr>
-          <w:rFonts w:ascii="Century Schoolbook" w:hAnsi="Century Schoolbook"/>
-        </w:rPr>
-        <w:t>emp.var.rate</w:t>
-      </w:r>
-    </w:p>
-    <w:p>
-      <w:pPr>
-        <w:pStyle w:val="Paragraphedeliste"/>
-        <w:numPr>
-          <w:ilvl w:val="1"/>
-          <w:numId w:val="2"/>
-        </w:numPr>
-        <w:rPr>
-          <w:rFonts w:ascii="Century Schoolbook" w:hAnsi="Century Schoolbook"/>
-        </w:rPr>
-      </w:pPr>
-      <w:r>
-        <w:rPr>
-          <w:rFonts w:ascii="Century Schoolbook" w:hAnsi="Century Schoolbook"/>
-        </w:rPr>
-        <w:t>cons.price.idx</w:t>
-      </w:r>
-    </w:p>
-    <w:p>
-      <w:pPr>
-        <w:pStyle w:val="Paragraphedeliste"/>
-        <w:numPr>
-          <w:ilvl w:val="1"/>
-          <w:numId w:val="2"/>
-        </w:numPr>
-        <w:rPr>
-          <w:rFonts w:ascii="Century Schoolbook" w:hAnsi="Century Schoolbook"/>
-        </w:rPr>
-      </w:pPr>
-      <w:r>
-        <w:rPr>
-          <w:rFonts w:ascii="Century Schoolbook" w:hAnsi="Century Schoolbook"/>
-        </w:rPr>
-        <w:t>cons.conf.idx</w:t>
-      </w:r>
-    </w:p>
-    <w:p>
-      <w:pPr>
-        <w:pStyle w:val="Paragraphedeliste"/>
-        <w:numPr>
-          <w:ilvl w:val="1"/>
-          <w:numId w:val="2"/>
-        </w:numPr>
-        <w:rPr>
-          <w:rFonts w:ascii="Century Schoolbook" w:hAnsi="Century Schoolbook"/>
-        </w:rPr>
-      </w:pPr>
-      <w:r>
-        <w:rPr>
-          <w:rFonts w:ascii="Century Schoolbook" w:hAnsi="Century Schoolbook"/>
-        </w:rPr>
-        <w:lastRenderedPageBreak/>
-        <w:t>euribor3m</w:t>
-      </w:r>
-    </w:p>
-    <w:p>
-      <w:pPr>
-        <w:pStyle w:val="Paragraphedeliste"/>
-        <w:numPr>
-          <w:ilvl w:val="1"/>
-          <w:numId w:val="2"/>
-        </w:numPr>
-        <w:rPr>
-          <w:rFonts w:ascii="Century Schoolbook" w:hAnsi="Century Schoolbook"/>
-        </w:rPr>
-      </w:pPr>
-      <w:r>
-        <w:rPr>
-          <w:rFonts w:ascii="Century Schoolbook" w:hAnsi="Century Schoolbook"/>
-        </w:rPr>
-        <w:t>nr.employed</w:t>
-      </w:r>
-    </w:p>
-    <w:p>
-      <w:pPr>
-        <w:pStyle w:val="Paragraphedeliste"/>
-        <w:ind w:left="1440"/>
-        <w:rPr>
-          <w:rFonts w:ascii="Century Schoolbook" w:hAnsi="Century Schoolbook"/>
-        </w:rPr>
-      </w:pPr>
-    </w:p>
-    <w:p>
-      <w:pPr>
         <w:rPr>
           <w:rFonts w:ascii="Century Schoolbook" w:hAnsi="Century Schoolbook"/>
         </w:rPr>
@@ -629,24 +659,6 @@
           <w:rFonts w:ascii="Century Schoolbook" w:hAnsi="Century Schoolbook"/>
         </w:rPr>
         <w:t>Relation variables/target :</w:t>
-      </w:r>
-    </w:p>
-    <w:p>
-      <w:pPr>
-        <w:pStyle w:val="Paragraphedeliste"/>
-        <w:numPr>
-          <w:ilvl w:val="0"/>
-          <w:numId w:val="3"/>
-        </w:numPr>
-        <w:rPr>
-          <w:rFonts w:ascii="Century Schoolbook" w:hAnsi="Century Schoolbook"/>
-        </w:rPr>
-      </w:pPr>
-      <w:r>
-        <w:rPr>
-          <w:rFonts w:ascii="Century Schoolbook" w:hAnsi="Century Schoolbook"/>
-        </w:rPr>
-        <w:t>Target/Blood : Idées à tester :</w:t>
       </w:r>
     </w:p>
     <w:p>
@@ -664,7 +676,337 @@
         <w:rPr>
           <w:rFonts w:ascii="Century Schoolbook" w:hAnsi="Century Schoolbook"/>
         </w:rPr>
-        <w:t>Leucocyte</w:t>
+        <w:t>Tester le couples (variables, target)</w:t>
+      </w:r>
+    </w:p>
+    <w:p>
+      <w:pPr>
+        <w:pStyle w:val="Paragraphedeliste"/>
+        <w:numPr>
+          <w:ilvl w:val="1"/>
+          <w:numId w:val="4"/>
+        </w:numPr>
+        <w:rPr>
+          <w:rFonts w:ascii="Century Schoolbook" w:hAnsi="Century Schoolbook"/>
+        </w:rPr>
+      </w:pPr>
+      <w:r>
+        <w:rPr>
+          <w:rFonts w:ascii="Century Schoolbook" w:hAnsi="Century Schoolbook"/>
+        </w:rPr>
+        <w:t>Cell/Phone probablement pas d’impact</w:t>
+      </w:r>
+    </w:p>
+    <w:p>
+      <w:pPr>
+        <w:pStyle w:val="Paragraphedeliste"/>
+        <w:numPr>
+          <w:ilvl w:val="1"/>
+          <w:numId w:val="4"/>
+        </w:numPr>
+        <w:rPr>
+          <w:rFonts w:ascii="Century Schoolbook" w:hAnsi="Century Schoolbook"/>
+        </w:rPr>
+      </w:pPr>
+      <w:r>
+        <w:rPr>
+          <w:rFonts w:ascii="Century Schoolbook" w:hAnsi="Century Schoolbook"/>
+        </w:rPr>
+        <w:t>Couple target/education</w:t>
+      </w:r>
+    </w:p>
+    <w:p>
+      <w:pPr>
+        <w:pStyle w:val="Paragraphedeliste"/>
+        <w:numPr>
+          <w:ilvl w:val="1"/>
+          <w:numId w:val="4"/>
+        </w:numPr>
+        <w:rPr>
+          <w:rFonts w:ascii="Century Schoolbook" w:hAnsi="Century Schoolbook"/>
+        </w:rPr>
+      </w:pPr>
+      <w:r>
+        <w:rPr>
+          <w:rFonts w:ascii="Century Schoolbook" w:hAnsi="Century Schoolbook"/>
+        </w:rPr>
+        <w:t>Target/etude</w:t>
+      </w:r>
+    </w:p>
+    <w:p>
+      <w:pPr>
+        <w:pStyle w:val="Paragraphedeliste"/>
+        <w:numPr>
+          <w:ilvl w:val="1"/>
+          <w:numId w:val="4"/>
+        </w:numPr>
+        <w:rPr>
+          <w:rFonts w:ascii="Century Schoolbook" w:hAnsi="Century Schoolbook"/>
+        </w:rPr>
+      </w:pPr>
+      <w:r>
+        <w:rPr>
+          <w:rFonts w:ascii="Century Schoolbook" w:hAnsi="Century Schoolbook"/>
+        </w:rPr>
+        <w:t>Target/month</w:t>
+      </w:r>
+    </w:p>
+    <w:p>
+      <w:pPr>
+        <w:pStyle w:val="Paragraphedeliste"/>
+        <w:numPr>
+          <w:ilvl w:val="1"/>
+          <w:numId w:val="4"/>
+        </w:numPr>
+        <w:rPr>
+          <w:rFonts w:ascii="Century Schoolbook" w:hAnsi="Century Schoolbook"/>
+        </w:rPr>
+      </w:pPr>
+      <w:r>
+        <w:rPr>
+          <w:rFonts w:ascii="Century Schoolbook" w:hAnsi="Century Schoolbook"/>
+        </w:rPr>
+        <w:t>Target price/conf and employment rate, check if correlated ?</w:t>
+      </w:r>
+    </w:p>
+    <w:p>
+      <w:pPr>
+        <w:pStyle w:val="Paragraphedeliste"/>
+        <w:numPr>
+          <w:ilvl w:val="1"/>
+          <w:numId w:val="4"/>
+        </w:numPr>
+        <w:rPr>
+          <w:rFonts w:ascii="Century Schoolbook" w:hAnsi="Century Schoolbook"/>
+        </w:rPr>
+      </w:pPr>
+      <w:r>
+        <w:rPr>
+          <w:rFonts w:ascii="Century Schoolbook" w:hAnsi="Century Schoolbook"/>
+        </w:rPr>
+        <w:t>Age/contact ?</w:t>
+      </w:r>
+    </w:p>
+    <w:p>
+      <w:pPr>
+        <w:rPr>
+          <w:rFonts w:ascii="Century Schoolbook" w:hAnsi="Century Schoolbook"/>
+        </w:rPr>
+      </w:pPr>
+      <w:r>
+        <w:sym w:font="Wingdings" w:char="F0E0"/>
+      </w:r>
+      <w:r>
+        <w:t xml:space="preserve"> </w:t>
+      </w:r>
+      <w:r>
+        <w:t>Eventuellement tester d’autres couples : age/contact, education/employment …</w:t>
+      </w:r>
+      <w:r>
+        <w:t> ?</w:t>
+      </w:r>
+    </w:p>
+    <w:p>
+      <w:pPr>
+        <w:pStyle w:val="Paragraphedeliste"/>
+        <w:rPr>
+          <w:rFonts w:ascii="Century Schoolbook" w:hAnsi="Century Schoolbook"/>
+        </w:rPr>
+      </w:pPr>
+    </w:p>
+    <w:p>
+      <w:pPr>
+        <w:pStyle w:val="Titre1"/>
+      </w:pPr>
+      <w:r>
+        <w:t>Analyse plus détaillée</w:t>
+      </w:r>
+    </w:p>
+    <w:p>
+      <w:pPr>
+        <w:rPr>
+          <w:rFonts w:ascii="Century Schoolbook" w:hAnsi="Century Schoolbook"/>
+        </w:rPr>
+      </w:pPr>
+      <w:r>
+        <w:rPr>
+          <w:rFonts w:ascii="Century Schoolbook" w:hAnsi="Century Schoolbook"/>
+        </w:rPr>
+        <w:t>Relation variables/target :</w:t>
+      </w:r>
+    </w:p>
+    <w:p>
+      <w:pPr>
+        <w:pStyle w:val="Paragraphedeliste"/>
+        <w:numPr>
+          <w:ilvl w:val="0"/>
+          <w:numId w:val="6"/>
+        </w:numPr>
+        <w:rPr>
+          <w:rFonts w:ascii="Century Schoolbook" w:hAnsi="Century Schoolbook"/>
+        </w:rPr>
+      </w:pPr>
+      <w:r>
+        <w:rPr>
+          <w:rFonts w:ascii="Century Schoolbook" w:hAnsi="Century Schoolbook"/>
+        </w:rPr>
+        <w:t>Tester le couples (variables, target)</w:t>
+      </w:r>
+    </w:p>
+    <w:p>
+      <w:pPr>
+        <w:pStyle w:val="Paragraphedeliste"/>
+        <w:numPr>
+          <w:ilvl w:val="1"/>
+          <w:numId w:val="6"/>
+        </w:numPr>
+        <w:rPr>
+          <w:rFonts w:ascii="Century Schoolbook" w:hAnsi="Century Schoolbook"/>
+        </w:rPr>
+      </w:pPr>
+      <w:r>
+        <w:rPr>
+          <w:rFonts w:ascii="Century Schoolbook" w:hAnsi="Century Schoolbook"/>
+        </w:rPr>
+        <w:t>Cell/Phone probablement pas d’impact :</w:t>
+      </w:r>
+    </w:p>
+    <w:p>
+      <w:pPr>
+        <w:pStyle w:val="Paragraphedeliste"/>
+        <w:numPr>
+          <w:ilvl w:val="1"/>
+          <w:numId w:val="6"/>
+        </w:numPr>
+        <w:rPr>
+          <w:rFonts w:ascii="Century Schoolbook" w:hAnsi="Century Schoolbook"/>
+        </w:rPr>
+      </w:pPr>
+      <w:r>
+        <w:rPr>
+          <w:rFonts w:ascii="Century Schoolbook" w:hAnsi="Century Schoolbook"/>
+        </w:rPr>
+        <w:t>Couple target/education :</w:t>
+      </w:r>
+    </w:p>
+    <w:p>
+      <w:pPr>
+        <w:pStyle w:val="Paragraphedeliste"/>
+        <w:numPr>
+          <w:ilvl w:val="1"/>
+          <w:numId w:val="6"/>
+        </w:numPr>
+        <w:rPr>
+          <w:rFonts w:ascii="Century Schoolbook" w:hAnsi="Century Schoolbook"/>
+        </w:rPr>
+      </w:pPr>
+      <w:r>
+        <w:rPr>
+          <w:rFonts w:ascii="Century Schoolbook" w:hAnsi="Century Schoolbook"/>
+        </w:rPr>
+        <w:t>Target/etude :</w:t>
+      </w:r>
+    </w:p>
+    <w:p>
+      <w:pPr>
+        <w:pStyle w:val="Paragraphedeliste"/>
+        <w:numPr>
+          <w:ilvl w:val="1"/>
+          <w:numId w:val="6"/>
+        </w:numPr>
+        <w:rPr>
+          <w:rFonts w:ascii="Century Schoolbook" w:hAnsi="Century Schoolbook"/>
+        </w:rPr>
+      </w:pPr>
+      <w:r>
+        <w:rPr>
+          <w:rFonts w:ascii="Century Schoolbook" w:hAnsi="Century Schoolbook"/>
+        </w:rPr>
+        <w:t>Target/month :</w:t>
+      </w:r>
+    </w:p>
+    <w:p>
+      <w:pPr>
+        <w:pStyle w:val="Paragraphedeliste"/>
+        <w:numPr>
+          <w:ilvl w:val="1"/>
+          <w:numId w:val="6"/>
+        </w:numPr>
+        <w:rPr>
+          <w:rFonts w:ascii="Century Schoolbook" w:hAnsi="Century Schoolbook"/>
+        </w:rPr>
+      </w:pPr>
+      <w:r>
+        <w:rPr>
+          <w:rFonts w:ascii="Century Schoolbook" w:hAnsi="Century Schoolbook"/>
+        </w:rPr>
+        <w:t>Target price/conf and employment rate, check if correlated ? :</w:t>
+      </w:r>
+    </w:p>
+    <w:p>
+      <w:pPr>
+        <w:pStyle w:val="Paragraphedeliste"/>
+        <w:numPr>
+          <w:ilvl w:val="1"/>
+          <w:numId w:val="6"/>
+        </w:numPr>
+        <w:rPr>
+          <w:rFonts w:ascii="Century Schoolbook" w:hAnsi="Century Schoolbook"/>
+        </w:rPr>
+      </w:pPr>
+      <w:r>
+        <w:rPr>
+          <w:rFonts w:ascii="Century Schoolbook" w:hAnsi="Century Schoolbook"/>
+        </w:rPr>
+        <w:t>Age/contact ? :</w:t>
+      </w:r>
+    </w:p>
+    <w:p>
+      <w:pPr>
+        <w:rPr>
+          <w:rFonts w:ascii="Century Schoolbook" w:hAnsi="Century Schoolbook"/>
+        </w:rPr>
+      </w:pPr>
+    </w:p>
+    <w:p>
+      <w:pPr>
+        <w:pStyle w:val="Paragraphedeliste"/>
+        <w:numPr>
+          <w:ilvl w:val="0"/>
+          <w:numId w:val="6"/>
+        </w:numPr>
+        <w:rPr>
+          <w:rFonts w:ascii="Century Schoolbook" w:hAnsi="Century Schoolbook"/>
+        </w:rPr>
+      </w:pPr>
+      <w:r>
+        <w:rPr>
+          <w:rFonts w:ascii="Century Schoolbook" w:hAnsi="Century Schoolbook"/>
+        </w:rPr>
+        <w:t>NaN analyse : viral 1350 (92%/8%), blood 600 (87%/13%), précédemment : 90%</w:t>
+      </w:r>
+    </w:p>
+    <w:p>
+      <w:pPr>
+        <w:ind w:left="360"/>
+        <w:rPr>
+          <w:rFonts w:ascii="Century Schoolbook" w:hAnsi="Century Schoolbook"/>
+        </w:rPr>
+      </w:pPr>
+    </w:p>
+    <w:p>
+      <w:pPr>
+        <w:rPr>
+          <w:rFonts w:ascii="Century Schoolbook" w:hAnsi="Century Schoolbook"/>
+          <w:b/>
+        </w:rPr>
+      </w:pPr>
+      <w:r>
+        <w:rPr>
+          <w:rFonts w:ascii="Century Schoolbook" w:hAnsi="Century Schoolbook"/>
+          <w:b/>
+        </w:rPr>
+        <w:t>Hypothèse nulle (H0) :</w:t>
       </w:r>
     </w:p>
     <w:p>
@@ -682,7 +1024,25 @@
         <w:rPr>
           <w:rFonts w:ascii="Century Schoolbook" w:hAnsi="Century Schoolbook"/>
         </w:rPr>
-        <w:t>Monocyte</w:t>
+        <w:t>Les individus atteints du covid-19 ont des taux de Leucocyte, Monocyte et plaquettes significativement différents de ceux ne l’étant pas</w:t>
+      </w:r>
+    </w:p>
+    <w:p>
+      <w:pPr>
+        <w:pStyle w:val="Paragraphedeliste"/>
+        <w:numPr>
+          <w:ilvl w:val="1"/>
+          <w:numId w:val="4"/>
+        </w:numPr>
+        <w:rPr>
+          <w:rFonts w:ascii="Century Schoolbook" w:hAnsi="Century Schoolbook"/>
+        </w:rPr>
+      </w:pPr>
+      <w:r>
+        <w:rPr>
+          <w:rFonts w:ascii="Century Schoolbook" w:hAnsi="Century Schoolbook"/>
+        </w:rPr>
+        <w:t>H0 = Les taux moyens sont EGAUX chez les individus positifs et négatifs</w:t>
       </w:r>
     </w:p>
     <w:p>
@@ -700,310 +1060,6 @@
         <w:rPr>
           <w:rFonts w:ascii="Century Schoolbook" w:hAnsi="Century Schoolbook"/>
         </w:rPr>
-        <w:t xml:space="preserve">Platelets : plaquettes </w:t>
-      </w:r>
-    </w:p>
-    <w:p>
-      <w:pPr>
-        <w:rPr>
-          <w:rFonts w:ascii="Century Schoolbook" w:hAnsi="Century Schoolbook"/>
-        </w:rPr>
-      </w:pPr>
-      <w:r>
-        <w:sym w:font="Wingdings" w:char="F0E0"/>
-      </w:r>
-      <w:r>
-        <w:t xml:space="preserve"> </w:t>
-      </w:r>
-      <w:r>
-        <w:rPr>
-          <w:rFonts w:ascii="Century Schoolbook" w:hAnsi="Century Schoolbook"/>
-        </w:rPr>
-        <w:t>Ces taux sont différents entre les personnes testées positives au Covid19 et celles testées négatives. Il faut voir si cela à un sens de considérer que cela est lié.</w:t>
-      </w:r>
-    </w:p>
-    <w:p>
-      <w:pPr>
-        <w:pStyle w:val="Paragraphedeliste"/>
-        <w:numPr>
-          <w:ilvl w:val="0"/>
-          <w:numId w:val="5"/>
-        </w:numPr>
-        <w:rPr>
-          <w:rFonts w:ascii="Century Schoolbook" w:hAnsi="Century Schoolbook"/>
-        </w:rPr>
-      </w:pPr>
-      <w:r>
-        <w:rPr>
-          <w:rFonts w:ascii="Century Schoolbook" w:hAnsi="Century Schoolbook"/>
-        </w:rPr>
-        <w:t>Target/Age : Les individus à faible âge sont peu détectés contaminés ?? Attention, âge inconnu  en réalité. De plus, les enfants sont autant contaminés que les adultes</w:t>
-      </w:r>
-    </w:p>
-    <w:p>
-      <w:pPr>
-        <w:pStyle w:val="Paragraphedeliste"/>
-        <w:numPr>
-          <w:ilvl w:val="0"/>
-          <w:numId w:val="5"/>
-        </w:numPr>
-        <w:rPr>
-          <w:rFonts w:ascii="Century Schoolbook" w:hAnsi="Century Schoolbook"/>
-        </w:rPr>
-      </w:pPr>
-      <w:r>
-        <w:rPr>
-          <w:rFonts w:ascii="Century Schoolbook" w:hAnsi="Century Schoolbook"/>
-        </w:rPr>
-        <w:t xml:space="preserve">Target/Viral : double maladies rares, mais Rhinovirus/Entérovirus positif – Covid19 négatif </w:t>
-      </w:r>
-      <w:r>
-        <w:rPr>
-          <w:rFonts w:ascii="Century Schoolbook" w:hAnsi="Century Schoolbook"/>
-        </w:rPr>
-        <w:sym w:font="Wingdings" w:char="F0E0"/>
-      </w:r>
-      <w:r>
-        <w:rPr>
-          <w:rFonts w:ascii="Century Schoolbook" w:hAnsi="Century Schoolbook"/>
-        </w:rPr>
-        <w:t xml:space="preserve"> Hypothèse à tester. Il est cependant juste possible que la région d’où proviennent les données ai subi une épidémie de ce virus simultanément au Covid19. Probablement aucun lie</w:t>
-      </w:r>
-    </w:p>
-    <w:p>
-      <w:pPr>
-        <w:pStyle w:val="Paragraphedeliste"/>
-        <w:rPr>
-          <w:rFonts w:ascii="Century Schoolbook" w:hAnsi="Century Schoolbook"/>
-        </w:rPr>
-      </w:pPr>
-    </w:p>
-    <w:p>
-      <w:pPr>
-        <w:pStyle w:val="Titre1"/>
-      </w:pPr>
-      <w:r>
-        <w:t>Analyse plus détaillée</w:t>
-      </w:r>
-    </w:p>
-    <w:p>
-      <w:pPr>
-        <w:pStyle w:val="Paragraphedeliste"/>
-        <w:numPr>
-          <w:ilvl w:val="0"/>
-          <w:numId w:val="6"/>
-        </w:numPr>
-        <w:rPr>
-          <w:rFonts w:ascii="Century Schoolbook" w:hAnsi="Century Schoolbook"/>
-        </w:rPr>
-      </w:pPr>
-      <w:r>
-        <w:rPr>
-          <w:rFonts w:ascii="Century Schoolbook" w:hAnsi="Century Schoolbook"/>
-        </w:rPr>
-        <w:t>Relation Variable/Variable :</w:t>
-      </w:r>
-    </w:p>
-    <w:p>
-      <w:pPr>
-        <w:pStyle w:val="Paragraphedeliste"/>
-        <w:numPr>
-          <w:ilvl w:val="1"/>
-          <w:numId w:val="6"/>
-        </w:numPr>
-        <w:rPr>
-          <w:rFonts w:ascii="Century Schoolbook" w:hAnsi="Century Schoolbook"/>
-        </w:rPr>
-      </w:pPr>
-      <w:r>
-        <w:rPr>
-          <w:rFonts w:ascii="Century Schoolbook" w:hAnsi="Century Schoolbook"/>
-        </w:rPr>
-        <w:t>Blood_data / Blood_data : certaine variables sont très corrélées (+0.9 à surveiller plus tard)</w:t>
-      </w:r>
-    </w:p>
-    <w:p>
-      <w:pPr>
-        <w:pStyle w:val="Paragraphedeliste"/>
-        <w:numPr>
-          <w:ilvl w:val="1"/>
-          <w:numId w:val="6"/>
-        </w:numPr>
-        <w:rPr>
-          <w:rFonts w:ascii="Century Schoolbook" w:hAnsi="Century Schoolbook"/>
-        </w:rPr>
-      </w:pPr>
-      <w:r>
-        <w:rPr>
-          <w:rFonts w:ascii="Century Schoolbook" w:hAnsi="Century Schoolbook"/>
-        </w:rPr>
-        <w:t>Blood_data / Age : très faible corrélation</w:t>
-      </w:r>
-    </w:p>
-    <w:p>
-      <w:pPr>
-        <w:pStyle w:val="Paragraphedeliste"/>
-        <w:numPr>
-          <w:ilvl w:val="1"/>
-          <w:numId w:val="6"/>
-        </w:numPr>
-        <w:rPr>
-          <w:rFonts w:ascii="Century Schoolbook" w:hAnsi="Century Schoolbook"/>
-        </w:rPr>
-      </w:pPr>
-      <w:r>
-        <w:rPr>
-          <w:rFonts w:ascii="Century Schoolbook" w:hAnsi="Century Schoolbook"/>
-        </w:rPr>
-        <w:t>Viral / Viral : influeza rapid test donnee des résultats mauvais, peut-être faudra l’éliminer</w:t>
-      </w:r>
-    </w:p>
-    <w:p>
-      <w:pPr>
-        <w:pStyle w:val="Paragraphedeliste"/>
-        <w:numPr>
-          <w:ilvl w:val="1"/>
-          <w:numId w:val="6"/>
-        </w:numPr>
-        <w:rPr>
-          <w:rFonts w:ascii="Century Schoolbook" w:hAnsi="Century Schoolbook"/>
-        </w:rPr>
-      </w:pPr>
-      <w:r>
-        <w:rPr>
-          <w:rFonts w:ascii="Century Schoolbook" w:hAnsi="Century Schoolbook"/>
-        </w:rPr>
-        <w:t>Relation sickness / Blood_data : Les taux sanguins entre malades « normaux » et covid19 sont différents (lymphocyte, hémoglobine et hématocrite)</w:t>
-      </w:r>
-    </w:p>
-    <w:p>
-      <w:pPr>
-        <w:pStyle w:val="Paragraphedeliste"/>
-        <w:numPr>
-          <w:ilvl w:val="1"/>
-          <w:numId w:val="6"/>
-        </w:numPr>
-        <w:rPr>
-          <w:rFonts w:ascii="Century Schoolbook" w:hAnsi="Century Schoolbook"/>
-        </w:rPr>
-      </w:pPr>
-      <w:r>
-        <w:rPr>
-          <w:rFonts w:ascii="Century Schoolbook" w:hAnsi="Century Schoolbook"/>
-        </w:rPr>
-        <w:t>Relation hospitalisation / is Sick :</w:t>
-      </w:r>
-    </w:p>
-    <w:p>
-      <w:pPr>
-        <w:pStyle w:val="Paragraphedeliste"/>
-        <w:numPr>
-          <w:ilvl w:val="1"/>
-          <w:numId w:val="6"/>
-        </w:numPr>
-        <w:rPr>
-          <w:rFonts w:ascii="Century Schoolbook" w:hAnsi="Century Schoolbook"/>
-        </w:rPr>
-      </w:pPr>
-      <w:r>
-        <w:rPr>
-          <w:rFonts w:ascii="Century Schoolbook" w:hAnsi="Century Schoolbook"/>
-        </w:rPr>
-        <w:t>Relation hospitalisation / Blood :</w:t>
-      </w:r>
-    </w:p>
-    <w:p>
-      <w:pPr>
-        <w:pStyle w:val="Paragraphedeliste"/>
-        <w:numPr>
-          <w:ilvl w:val="0"/>
-          <w:numId w:val="6"/>
-        </w:numPr>
-        <w:rPr>
-          <w:rFonts w:ascii="Century Schoolbook" w:hAnsi="Century Schoolbook"/>
-        </w:rPr>
-      </w:pPr>
-      <w:r>
-        <w:rPr>
-          <w:rFonts w:ascii="Century Schoolbook" w:hAnsi="Century Schoolbook"/>
-        </w:rPr>
-        <w:t>NaN analyse : viral 1350 (92%/8%), blood 600 (87%/13%), précédemment : 90%</w:t>
-      </w:r>
-    </w:p>
-    <w:p>
-      <w:pPr>
-        <w:ind w:left="360"/>
-        <w:rPr>
-          <w:rFonts w:ascii="Century Schoolbook" w:hAnsi="Century Schoolbook"/>
-        </w:rPr>
-      </w:pPr>
-    </w:p>
-    <w:p>
-      <w:pPr>
-        <w:rPr>
-          <w:rFonts w:ascii="Century Schoolbook" w:hAnsi="Century Schoolbook"/>
-          <w:b/>
-        </w:rPr>
-      </w:pPr>
-      <w:r>
-        <w:rPr>
-          <w:rFonts w:ascii="Century Schoolbook" w:hAnsi="Century Schoolbook"/>
-          <w:b/>
-        </w:rPr>
-        <w:t>Hypothèse nulle (H0) :</w:t>
-      </w:r>
-    </w:p>
-    <w:p>
-      <w:pPr>
-        <w:pStyle w:val="Paragraphedeliste"/>
-        <w:numPr>
-          <w:ilvl w:val="0"/>
-          <w:numId w:val="4"/>
-        </w:numPr>
-        <w:rPr>
-          <w:rFonts w:ascii="Century Schoolbook" w:hAnsi="Century Schoolbook"/>
-        </w:rPr>
-      </w:pPr>
-      <w:r>
-        <w:rPr>
-          <w:rFonts w:ascii="Century Schoolbook" w:hAnsi="Century Schoolbook"/>
-        </w:rPr>
-        <w:t>Les individus atteints du covid-19 ont des taux de Leucocyte, Monocyte et plaquettes significativement différents de ceux ne l’étant pas</w:t>
-      </w:r>
-    </w:p>
-    <w:p>
-      <w:pPr>
-        <w:pStyle w:val="Paragraphedeliste"/>
-        <w:numPr>
-          <w:ilvl w:val="1"/>
-          <w:numId w:val="4"/>
-        </w:numPr>
-        <w:rPr>
-          <w:rFonts w:ascii="Century Schoolbook" w:hAnsi="Century Schoolbook"/>
-        </w:rPr>
-      </w:pPr>
-      <w:r>
-        <w:rPr>
-          <w:rFonts w:ascii="Century Schoolbook" w:hAnsi="Century Schoolbook"/>
-        </w:rPr>
-        <w:t>H0 = Les taux moyens sont EGAUX chez les individus positifs et négatifs</w:t>
-      </w:r>
-    </w:p>
-    <w:p>
-      <w:pPr>
-        <w:pStyle w:val="Paragraphedeliste"/>
-        <w:numPr>
-          <w:ilvl w:val="0"/>
-          <w:numId w:val="4"/>
-        </w:numPr>
-        <w:rPr>
-          <w:rFonts w:ascii="Century Schoolbook" w:hAnsi="Century Schoolbook"/>
-        </w:rPr>
-      </w:pPr>
-      <w:r>
-        <w:rPr>
-          <w:rFonts w:ascii="Century Schoolbook" w:hAnsi="Century Schoolbook"/>
-        </w:rPr>
         <w:t>Les individus atteints d’une maladie quelconque ont des taux de significativement différents de ceux ne l’étant pas</w:t>
       </w:r>
     </w:p>
@@ -1062,6 +1118,7 @@
         <w:rPr>
           <w:rFonts w:ascii="Century Schoolbook" w:hAnsi="Century Schoolbook"/>
         </w:rPr>
+        <w:lastRenderedPageBreak/>
         <w:t>2 groupes de données intéressantes : blood/viral</w:t>
       </w:r>
     </w:p>
@@ -1940,87 +1997,24 @@
   </w:abstractNum>
   <w:num w:numId="1">
     <w:abstractNumId w:val="3"/>
-    <w:lvlOverride w:ilvl="0"/>
-    <w:lvlOverride w:ilvl="1"/>
-    <w:lvlOverride w:ilvl="2"/>
-    <w:lvlOverride w:ilvl="3"/>
-    <w:lvlOverride w:ilvl="4"/>
-    <w:lvlOverride w:ilvl="5"/>
-    <w:lvlOverride w:ilvl="6"/>
-    <w:lvlOverride w:ilvl="7"/>
-    <w:lvlOverride w:ilvl="8"/>
   </w:num>
   <w:num w:numId="2">
     <w:abstractNumId w:val="6"/>
-    <w:lvlOverride w:ilvl="0"/>
-    <w:lvlOverride w:ilvl="1"/>
-    <w:lvlOverride w:ilvl="2"/>
-    <w:lvlOverride w:ilvl="3"/>
-    <w:lvlOverride w:ilvl="4"/>
-    <w:lvlOverride w:ilvl="5"/>
-    <w:lvlOverride w:ilvl="6"/>
-    <w:lvlOverride w:ilvl="7"/>
-    <w:lvlOverride w:ilvl="8"/>
   </w:num>
   <w:num w:numId="3">
     <w:abstractNumId w:val="4"/>
-    <w:lvlOverride w:ilvl="0"/>
-    <w:lvlOverride w:ilvl="1"/>
-    <w:lvlOverride w:ilvl="2"/>
-    <w:lvlOverride w:ilvl="3"/>
-    <w:lvlOverride w:ilvl="4"/>
-    <w:lvlOverride w:ilvl="5"/>
-    <w:lvlOverride w:ilvl="6"/>
-    <w:lvlOverride w:ilvl="7"/>
-    <w:lvlOverride w:ilvl="8"/>
   </w:num>
   <w:num w:numId="4">
     <w:abstractNumId w:val="5"/>
-    <w:lvlOverride w:ilvl="0"/>
-    <w:lvlOverride w:ilvl="1"/>
-    <w:lvlOverride w:ilvl="2"/>
-    <w:lvlOverride w:ilvl="3"/>
-    <w:lvlOverride w:ilvl="4"/>
-    <w:lvlOverride w:ilvl="5"/>
-    <w:lvlOverride w:ilvl="6"/>
-    <w:lvlOverride w:ilvl="7"/>
-    <w:lvlOverride w:ilvl="8"/>
   </w:num>
   <w:num w:numId="5">
     <w:abstractNumId w:val="0"/>
-    <w:lvlOverride w:ilvl="0"/>
-    <w:lvlOverride w:ilvl="1"/>
-    <w:lvlOverride w:ilvl="2"/>
-    <w:lvlOverride w:ilvl="3"/>
-    <w:lvlOverride w:ilvl="4"/>
-    <w:lvlOverride w:ilvl="5"/>
-    <w:lvlOverride w:ilvl="6"/>
-    <w:lvlOverride w:ilvl="7"/>
-    <w:lvlOverride w:ilvl="8"/>
   </w:num>
   <w:num w:numId="6">
     <w:abstractNumId w:val="1"/>
-    <w:lvlOverride w:ilvl="0"/>
-    <w:lvlOverride w:ilvl="1"/>
-    <w:lvlOverride w:ilvl="2"/>
-    <w:lvlOverride w:ilvl="3"/>
-    <w:lvlOverride w:ilvl="4"/>
-    <w:lvlOverride w:ilvl="5"/>
-    <w:lvlOverride w:ilvl="6"/>
-    <w:lvlOverride w:ilvl="7"/>
-    <w:lvlOverride w:ilvl="8"/>
   </w:num>
   <w:num w:numId="7">
     <w:abstractNumId w:val="2"/>
-    <w:lvlOverride w:ilvl="0"/>
-    <w:lvlOverride w:ilvl="1"/>
-    <w:lvlOverride w:ilvl="2"/>
-    <w:lvlOverride w:ilvl="3"/>
-    <w:lvlOverride w:ilvl="4"/>
-    <w:lvlOverride w:ilvl="5"/>
-    <w:lvlOverride w:ilvl="6"/>
-    <w:lvlOverride w:ilvl="7"/>
-    <w:lvlOverride w:ilvl="8"/>
   </w:num>
 </w:numbering>
 </file>

</xml_diff>